<commit_message>
Fixed the bug, added word doc report
</commit_message>
<xml_diff>
--- a/assignment2/Assignment2.docx
+++ b/assignment2/Assignment2.docx
@@ -1755,15 +1755,210 @@
           <w:szCs w:val="20"/>
         </w:rPr>
         <w:lastRenderedPageBreak/>
+        <w:t>The two solutions to handle the ‘Missing’ data are applied after additional cleaning operations</w:t>
+      </w:r>
+      <w:r>
+        <w:rPr>
+          <w:rFonts w:ascii="Arial" w:hAnsi="Arial" w:cs="Arial"/>
+          <w:sz w:val="20"/>
+          <w:szCs w:val="20"/>
+        </w:rPr>
+        <w:t>*</w:t>
+      </w:r>
+      <w:r>
+        <w:rPr>
+          <w:rFonts w:ascii="Arial" w:hAnsi="Arial" w:cs="Arial"/>
+          <w:sz w:val="20"/>
+          <w:szCs w:val="20"/>
+        </w:rPr>
+        <w:t>.</w:t>
+      </w:r>
+      <w:r>
+        <w:rPr>
+          <w:rFonts w:ascii="Arial" w:hAnsi="Arial" w:cs="Arial"/>
+          <w:sz w:val="20"/>
+          <w:szCs w:val="20"/>
+        </w:rPr>
+        <w:t xml:space="preserve"> </w:t>
+      </w:r>
+      <w:r>
+        <w:rPr>
+          <w:rFonts w:ascii="Arial" w:hAnsi="Arial" w:cs="Arial"/>
+          <w:sz w:val="20"/>
+          <w:szCs w:val="20"/>
+        </w:rPr>
+        <w:t xml:space="preserve">Dropping the </w:t>
+      </w:r>
+      <w:r>
+        <w:rPr>
+          <w:rFonts w:ascii="Arial" w:hAnsi="Arial" w:cs="Arial"/>
+          <w:sz w:val="20"/>
+          <w:szCs w:val="20"/>
+        </w:rPr>
+        <w:t xml:space="preserve">rows with ‘Missing’ data resulted in lower coefficient of determination vs. replacing ‘Missing’ with the mean of the column. The coefficient of determination decreased approx. </w:t>
+      </w:r>
+      <w:r>
+        <w:rPr>
+          <w:rFonts w:ascii="Arial" w:hAnsi="Arial" w:cs="Arial"/>
+          <w:sz w:val="20"/>
+          <w:szCs w:val="20"/>
+        </w:rPr>
+        <w:t>0.05. Losing the number of unique data ‘points’ (rows in this case), has a noticeable impact on the model.</w:t>
+      </w:r>
+      <w:bookmarkStart w:id="0" w:name="_GoBack"/>
+      <w:bookmarkEnd w:id="0"/>
+    </w:p>
+    <w:p>
+      <w:pPr>
+        <w:rPr>
+          <w:rFonts w:ascii="Arial" w:hAnsi="Arial" w:cs="Arial"/>
+          <w:sz w:val="20"/>
+          <w:szCs w:val="20"/>
+        </w:rPr>
+      </w:pPr>
+      <w:r>
+        <w:rPr>
+          <w:rFonts w:ascii="Arial" w:hAnsi="Arial" w:cs="Arial"/>
+          <w:sz w:val="20"/>
+          <w:szCs w:val="20"/>
+        </w:rPr>
+        <w:t xml:space="preserve">* Notes on the additional cleaning operations. </w:t>
+      </w:r>
+      <w:r>
+        <w:rPr>
+          <w:rFonts w:ascii="Arial" w:hAnsi="Arial" w:cs="Arial"/>
+          <w:sz w:val="20"/>
+          <w:szCs w:val="20"/>
+        </w:rPr>
         <w:t>Please see the code.</w:t>
       </w:r>
-      <w:r>
-        <w:rPr>
-          <w:rFonts w:ascii="Arial" w:hAnsi="Arial" w:cs="Arial"/>
-          <w:sz w:val="20"/>
-          <w:szCs w:val="20"/>
-        </w:rPr>
-        <w:t xml:space="preserve"> The two solutions to handle the ‘Missing’ data are applied after additional cleaning operations.</w:t>
+    </w:p>
+    <w:p>
+      <w:pPr>
+        <w:pStyle w:val="ListParagraph"/>
+        <w:numPr>
+          <w:ilvl w:val="0"/>
+          <w:numId w:val="2"/>
+        </w:numPr>
+        <w:rPr>
+          <w:rFonts w:ascii="Arial" w:hAnsi="Arial" w:cs="Arial"/>
+          <w:sz w:val="20"/>
+          <w:szCs w:val="20"/>
+        </w:rPr>
+      </w:pPr>
+      <w:r>
+        <w:rPr>
+          <w:rFonts w:ascii="Arial" w:hAnsi="Arial" w:cs="Arial"/>
+          <w:sz w:val="20"/>
+          <w:szCs w:val="20"/>
+        </w:rPr>
+        <w:t xml:space="preserve">No features were dropped. </w:t>
+      </w:r>
+    </w:p>
+    <w:p>
+      <w:pPr>
+        <w:pStyle w:val="ListParagraph"/>
+        <w:numPr>
+          <w:ilvl w:val="0"/>
+          <w:numId w:val="2"/>
+        </w:numPr>
+        <w:rPr>
+          <w:rFonts w:ascii="Arial" w:hAnsi="Arial" w:cs="Arial"/>
+          <w:sz w:val="20"/>
+          <w:szCs w:val="20"/>
+        </w:rPr>
+      </w:pPr>
+      <w:r>
+        <w:rPr>
+          <w:rFonts w:ascii="Arial" w:hAnsi="Arial" w:cs="Arial"/>
+          <w:sz w:val="20"/>
+          <w:szCs w:val="20"/>
+        </w:rPr>
+        <w:t xml:space="preserve">One shot encoding added more features by creating columns for text </w:t>
+      </w:r>
+      <w:proofErr w:type="spellStart"/>
+      <w:r>
+        <w:rPr>
+          <w:rFonts w:ascii="Arial" w:hAnsi="Arial" w:cs="Arial"/>
+          <w:sz w:val="20"/>
+          <w:szCs w:val="20"/>
+        </w:rPr>
+        <w:t>categoricals</w:t>
+      </w:r>
+      <w:proofErr w:type="spellEnd"/>
+      <w:r>
+        <w:rPr>
+          <w:rFonts w:ascii="Arial" w:hAnsi="Arial" w:cs="Arial"/>
+          <w:sz w:val="20"/>
+          <w:szCs w:val="20"/>
+        </w:rPr>
+        <w:t>.</w:t>
+      </w:r>
+    </w:p>
+    <w:p>
+      <w:pPr>
+        <w:pStyle w:val="ListParagraph"/>
+        <w:numPr>
+          <w:ilvl w:val="0"/>
+          <w:numId w:val="2"/>
+        </w:numPr>
+        <w:rPr>
+          <w:rFonts w:ascii="Arial" w:hAnsi="Arial" w:cs="Arial"/>
+          <w:sz w:val="20"/>
+          <w:szCs w:val="20"/>
+        </w:rPr>
+      </w:pPr>
+      <w:r>
+        <w:rPr>
+          <w:rFonts w:ascii="Arial" w:hAnsi="Arial" w:cs="Arial"/>
+          <w:sz w:val="20"/>
+          <w:szCs w:val="20"/>
+        </w:rPr>
+        <w:t>No scaling was applied</w:t>
+      </w:r>
+    </w:p>
+    <w:p>
+      <w:pPr>
+        <w:pStyle w:val="ListParagraph"/>
+        <w:numPr>
+          <w:ilvl w:val="0"/>
+          <w:numId w:val="2"/>
+        </w:numPr>
+        <w:rPr>
+          <w:rFonts w:ascii="Arial" w:hAnsi="Arial" w:cs="Arial"/>
+          <w:sz w:val="20"/>
+          <w:szCs w:val="20"/>
+        </w:rPr>
+      </w:pPr>
+      <w:r>
+        <w:rPr>
+          <w:rFonts w:ascii="Arial" w:hAnsi="Arial" w:cs="Arial"/>
+          <w:sz w:val="20"/>
+          <w:szCs w:val="20"/>
+        </w:rPr>
+        <w:t>No normalisation was applied</w:t>
+      </w:r>
+    </w:p>
+    <w:p>
+      <w:pPr>
+        <w:pStyle w:val="ListParagraph"/>
+        <w:numPr>
+          <w:ilvl w:val="0"/>
+          <w:numId w:val="2"/>
+        </w:numPr>
+        <w:rPr>
+          <w:rFonts w:ascii="Arial" w:hAnsi="Arial" w:cs="Arial"/>
+          <w:sz w:val="20"/>
+          <w:szCs w:val="20"/>
+        </w:rPr>
+      </w:pPr>
+      <w:r>
+        <w:rPr>
+          <w:rFonts w:ascii="Arial" w:hAnsi="Arial" w:cs="Arial"/>
+          <w:sz w:val="20"/>
+          <w:szCs w:val="20"/>
+        </w:rPr>
+        <w:t>Data types were converted to integers</w:t>
       </w:r>
     </w:p>
     <w:tbl>
@@ -1898,10 +2093,10 @@
                 <w:szCs w:val="20"/>
               </w:rPr>
               <w:drawing>
-                <wp:inline distT="0" distB="0" distL="0" distR="0" wp14:anchorId="211783E6" wp14:editId="10E4B164">
-                  <wp:extent cx="2530549" cy="3083876"/>
-                  <wp:effectExtent l="0" t="0" r="3175" b="2540"/>
-                  <wp:docPr id="2" name="Picture 2"/>
+                <wp:inline distT="0" distB="0" distL="0" distR="0" wp14:anchorId="7E280EC9" wp14:editId="729B5805">
+                  <wp:extent cx="2522877" cy="2977117"/>
+                  <wp:effectExtent l="0" t="0" r="0" b="0"/>
+                  <wp:docPr id="3" name="Picture 3"/>
                   <wp:cNvGraphicFramePr>
                     <a:graphicFrameLocks xmlns:a="http://schemas.openxmlformats.org/drawingml/2006/main" noChangeAspect="1"/>
                   </wp:cNvGraphicFramePr>
@@ -1921,7 +2116,7 @@
                         <pic:spPr>
                           <a:xfrm>
                             <a:off x="0" y="0"/>
-                            <a:ext cx="2538415" cy="3093462"/>
+                            <a:ext cx="2528897" cy="2984221"/>
                           </a:xfrm>
                           <a:prstGeom prst="rect">
                             <a:avLst/>
@@ -1945,8 +2140,6 @@
           <w:szCs w:val="20"/>
         </w:rPr>
       </w:pPr>
-      <w:bookmarkStart w:id="0" w:name="_GoBack"/>
-      <w:bookmarkEnd w:id="0"/>
     </w:p>
     <w:sectPr>
       <w:headerReference w:type="default" r:id="rId10"/>
@@ -2120,8 +2313,124 @@
       </w:pPr>
     </w:lvl>
   </w:abstractNum>
+  <w:abstractNum w:abstractNumId="1">
+    <w:nsid w:val="76E32C36"/>
+    <w:multiLevelType w:val="hybridMultilevel"/>
+    <w:tmpl w:val="C3204420"/>
+    <w:lvl w:ilvl="0" w:tplc="0C090001">
+      <w:start w:val="1"/>
+      <w:numFmt w:val="bullet"/>
+      <w:lvlText w:val=""/>
+      <w:lvlJc w:val="left"/>
+      <w:pPr>
+        <w:ind w:left="720" w:hanging="360"/>
+      </w:pPr>
+      <w:rPr>
+        <w:rFonts w:ascii="Symbol" w:hAnsi="Symbol" w:hint="default"/>
+      </w:rPr>
+    </w:lvl>
+    <w:lvl w:ilvl="1" w:tplc="0C090003" w:tentative="1">
+      <w:start w:val="1"/>
+      <w:numFmt w:val="bullet"/>
+      <w:lvlText w:val="o"/>
+      <w:lvlJc w:val="left"/>
+      <w:pPr>
+        <w:ind w:left="1440" w:hanging="360"/>
+      </w:pPr>
+      <w:rPr>
+        <w:rFonts w:ascii="Courier New" w:hAnsi="Courier New" w:cs="Courier New" w:hint="default"/>
+      </w:rPr>
+    </w:lvl>
+    <w:lvl w:ilvl="2" w:tplc="0C090005" w:tentative="1">
+      <w:start w:val="1"/>
+      <w:numFmt w:val="bullet"/>
+      <w:lvlText w:val=""/>
+      <w:lvlJc w:val="left"/>
+      <w:pPr>
+        <w:ind w:left="2160" w:hanging="360"/>
+      </w:pPr>
+      <w:rPr>
+        <w:rFonts w:ascii="Wingdings" w:hAnsi="Wingdings" w:hint="default"/>
+      </w:rPr>
+    </w:lvl>
+    <w:lvl w:ilvl="3" w:tplc="0C090001" w:tentative="1">
+      <w:start w:val="1"/>
+      <w:numFmt w:val="bullet"/>
+      <w:lvlText w:val=""/>
+      <w:lvlJc w:val="left"/>
+      <w:pPr>
+        <w:ind w:left="2880" w:hanging="360"/>
+      </w:pPr>
+      <w:rPr>
+        <w:rFonts w:ascii="Symbol" w:hAnsi="Symbol" w:hint="default"/>
+      </w:rPr>
+    </w:lvl>
+    <w:lvl w:ilvl="4" w:tplc="0C090003" w:tentative="1">
+      <w:start w:val="1"/>
+      <w:numFmt w:val="bullet"/>
+      <w:lvlText w:val="o"/>
+      <w:lvlJc w:val="left"/>
+      <w:pPr>
+        <w:ind w:left="3600" w:hanging="360"/>
+      </w:pPr>
+      <w:rPr>
+        <w:rFonts w:ascii="Courier New" w:hAnsi="Courier New" w:cs="Courier New" w:hint="default"/>
+      </w:rPr>
+    </w:lvl>
+    <w:lvl w:ilvl="5" w:tplc="0C090005" w:tentative="1">
+      <w:start w:val="1"/>
+      <w:numFmt w:val="bullet"/>
+      <w:lvlText w:val=""/>
+      <w:lvlJc w:val="left"/>
+      <w:pPr>
+        <w:ind w:left="4320" w:hanging="360"/>
+      </w:pPr>
+      <w:rPr>
+        <w:rFonts w:ascii="Wingdings" w:hAnsi="Wingdings" w:hint="default"/>
+      </w:rPr>
+    </w:lvl>
+    <w:lvl w:ilvl="6" w:tplc="0C090001" w:tentative="1">
+      <w:start w:val="1"/>
+      <w:numFmt w:val="bullet"/>
+      <w:lvlText w:val=""/>
+      <w:lvlJc w:val="left"/>
+      <w:pPr>
+        <w:ind w:left="5040" w:hanging="360"/>
+      </w:pPr>
+      <w:rPr>
+        <w:rFonts w:ascii="Symbol" w:hAnsi="Symbol" w:hint="default"/>
+      </w:rPr>
+    </w:lvl>
+    <w:lvl w:ilvl="7" w:tplc="0C090003" w:tentative="1">
+      <w:start w:val="1"/>
+      <w:numFmt w:val="bullet"/>
+      <w:lvlText w:val="o"/>
+      <w:lvlJc w:val="left"/>
+      <w:pPr>
+        <w:ind w:left="5760" w:hanging="360"/>
+      </w:pPr>
+      <w:rPr>
+        <w:rFonts w:ascii="Courier New" w:hAnsi="Courier New" w:cs="Courier New" w:hint="default"/>
+      </w:rPr>
+    </w:lvl>
+    <w:lvl w:ilvl="8" w:tplc="0C090005" w:tentative="1">
+      <w:start w:val="1"/>
+      <w:numFmt w:val="bullet"/>
+      <w:lvlText w:val=""/>
+      <w:lvlJc w:val="left"/>
+      <w:pPr>
+        <w:ind w:left="6480" w:hanging="360"/>
+      </w:pPr>
+      <w:rPr>
+        <w:rFonts w:ascii="Wingdings" w:hAnsi="Wingdings" w:hint="default"/>
+      </w:rPr>
+    </w:lvl>
+  </w:abstractNum>
   <w:num w:numId="1">
     <w:abstractNumId w:val="0"/>
+  </w:num>
+  <w:num w:numId="2">
+    <w:abstractNumId w:val="1"/>
   </w:num>
 </w:numbering>
 </file>

</xml_diff>

<commit_message>
Refactored to unskew data
</commit_message>
<xml_diff>
--- a/assignment2/Assignment2.docx
+++ b/assignment2/Assignment2.docx
@@ -37,16 +37,7 @@
           <w:sz w:val="20"/>
           <w:szCs w:val="20"/>
         </w:rPr>
-        <w:t xml:space="preserve">1.1 </w:t>
-      </w:r>
-      <w:r>
-        <w:rPr>
-          <w:rFonts w:ascii="Arial" w:hAnsi="Arial" w:cs="Arial"/>
-          <w:b/>
-          <w:sz w:val="20"/>
-          <w:szCs w:val="20"/>
-        </w:rPr>
-        <w:t>There are missing values in the provided dataset for both training</w:t>
+        <w:t>1.1 There are missing values in the provided dataset for both training</w:t>
       </w:r>
       <w:r>
         <w:rPr>
@@ -209,23 +200,57 @@
           <w:sz w:val="20"/>
           <w:szCs w:val="20"/>
         </w:rPr>
-        <w:t xml:space="preserve"> can bias the training of models</w:t>
-      </w:r>
-      <w:r>
-        <w:rPr>
-          <w:rFonts w:ascii="Arial" w:hAnsi="Arial" w:cs="Arial"/>
-          <w:sz w:val="20"/>
-          <w:szCs w:val="20"/>
-        </w:rPr>
-        <w:t xml:space="preserve"> or prevent</w:t>
-      </w:r>
-      <w:r>
-        <w:rPr>
-          <w:rFonts w:ascii="Arial" w:hAnsi="Arial" w:cs="Arial"/>
-          <w:sz w:val="20"/>
-          <w:szCs w:val="20"/>
-        </w:rPr>
-        <w:t xml:space="preserve"> them from running altogether. </w:t>
+        <w:t xml:space="preserve"> can</w:t>
+      </w:r>
+      <w:r>
+        <w:rPr>
+          <w:rFonts w:ascii="Arial" w:hAnsi="Arial" w:cs="Arial"/>
+          <w:sz w:val="20"/>
+          <w:szCs w:val="20"/>
+        </w:rPr>
+        <w:t xml:space="preserve"> cause a run time error during the </w:t>
+      </w:r>
+      <w:proofErr w:type="spellStart"/>
+      <w:r>
+        <w:rPr>
+          <w:rFonts w:ascii="Arial" w:hAnsi="Arial" w:cs="Arial"/>
+          <w:sz w:val="20"/>
+          <w:szCs w:val="20"/>
+        </w:rPr>
+        <w:t>preprocessing</w:t>
+      </w:r>
+      <w:proofErr w:type="spellEnd"/>
+      <w:r>
+        <w:rPr>
+          <w:rFonts w:ascii="Arial" w:hAnsi="Arial" w:cs="Arial"/>
+          <w:sz w:val="20"/>
+          <w:szCs w:val="20"/>
+        </w:rPr>
+        <w:t xml:space="preserve"> or training </w:t>
+      </w:r>
+      <w:r>
+        <w:rPr>
+          <w:rFonts w:ascii="Arial" w:hAnsi="Arial" w:cs="Arial"/>
+          <w:sz w:val="20"/>
+          <w:szCs w:val="20"/>
+        </w:rPr>
+        <w:t>phases of the machine learning workflow</w:t>
+      </w:r>
+      <w:r>
+        <w:rPr>
+          <w:rFonts w:ascii="Arial" w:hAnsi="Arial" w:cs="Arial"/>
+          <w:sz w:val="20"/>
+          <w:szCs w:val="20"/>
+        </w:rPr>
+        <w:t>.</w:t>
+      </w:r>
+      <w:r>
+        <w:rPr>
+          <w:rFonts w:ascii="Arial" w:hAnsi="Arial" w:cs="Arial"/>
+          <w:sz w:val="20"/>
+          <w:szCs w:val="20"/>
+        </w:rPr>
+        <w:t xml:space="preserve"> </w:t>
       </w:r>
     </w:p>
     <w:p>
@@ -242,39 +267,47 @@
           <w:sz w:val="20"/>
           <w:szCs w:val="20"/>
         </w:rPr>
-        <w:t>Specifically, t</w:t>
-      </w:r>
-      <w:r>
-        <w:rPr>
-          <w:rFonts w:ascii="Arial" w:hAnsi="Arial" w:cs="Arial"/>
-          <w:sz w:val="20"/>
-          <w:szCs w:val="20"/>
-        </w:rPr>
-        <w:t xml:space="preserve">he missing values in train.csv and test.csv are strings which is a different data </w:t>
-      </w:r>
-      <w:r>
-        <w:rPr>
-          <w:rFonts w:ascii="Arial" w:hAnsi="Arial" w:cs="Arial"/>
-          <w:sz w:val="20"/>
-          <w:szCs w:val="20"/>
-        </w:rPr>
-        <w:t xml:space="preserve">altogether </w:t>
-      </w:r>
-      <w:r>
-        <w:rPr>
-          <w:rFonts w:ascii="Arial" w:hAnsi="Arial" w:cs="Arial"/>
-          <w:sz w:val="20"/>
-          <w:szCs w:val="20"/>
-        </w:rPr>
-        <w:t xml:space="preserve">to the rest of the column. </w:t>
-      </w:r>
-      <w:r>
-        <w:rPr>
-          <w:rFonts w:ascii="Arial" w:hAnsi="Arial" w:cs="Arial"/>
-          <w:sz w:val="20"/>
-          <w:szCs w:val="20"/>
-        </w:rPr>
-        <w:t>Linear r</w:t>
+        <w:t>I</w:t>
+      </w:r>
+      <w:r>
+        <w:rPr>
+          <w:rFonts w:ascii="Arial" w:hAnsi="Arial" w:cs="Arial"/>
+          <w:sz w:val="20"/>
+          <w:szCs w:val="20"/>
+        </w:rPr>
+        <w:t>n train.csv and test.csv</w:t>
+      </w:r>
+      <w:r>
+        <w:rPr>
+          <w:rFonts w:ascii="Arial" w:hAnsi="Arial" w:cs="Arial"/>
+          <w:sz w:val="20"/>
+          <w:szCs w:val="20"/>
+        </w:rPr>
+        <w:t>, the ‘missing’ values are in fact</w:t>
+      </w:r>
+      <w:r>
+        <w:rPr>
+          <w:rFonts w:ascii="Arial" w:hAnsi="Arial" w:cs="Arial"/>
+          <w:sz w:val="20"/>
+          <w:szCs w:val="20"/>
+        </w:rPr>
+        <w:t xml:space="preserve"> strings </w:t>
+      </w:r>
+      <w:r>
+        <w:rPr>
+          <w:rFonts w:ascii="Arial" w:hAnsi="Arial" w:cs="Arial"/>
+          <w:sz w:val="20"/>
+          <w:szCs w:val="20"/>
+        </w:rPr>
+        <w:t>with the word ‘missing’ rather than empty cells or empty strings. L</w:t>
+      </w:r>
+      <w:r>
+        <w:rPr>
+          <w:rFonts w:ascii="Arial" w:hAnsi="Arial" w:cs="Arial"/>
+          <w:sz w:val="20"/>
+          <w:szCs w:val="20"/>
+        </w:rPr>
+        <w:t>inear r</w:t>
       </w:r>
       <w:r>
         <w:rPr>
@@ -306,7 +339,23 @@
           <w:sz w:val="20"/>
           <w:szCs w:val="20"/>
         </w:rPr>
-        <w:t xml:space="preserve"> and re</w:t>
+        <w:t xml:space="preserve"> </w:t>
+      </w:r>
+      <w:r>
+        <w:rPr>
+          <w:rFonts w:ascii="Arial" w:hAnsi="Arial" w:cs="Arial"/>
+          <w:sz w:val="20"/>
+          <w:szCs w:val="20"/>
+        </w:rPr>
+        <w:t>because it</w:t>
+      </w:r>
+      <w:r>
+        <w:rPr>
+          <w:rFonts w:ascii="Arial" w:hAnsi="Arial" w:cs="Arial"/>
+          <w:sz w:val="20"/>
+          <w:szCs w:val="20"/>
+        </w:rPr>
+        <w:t xml:space="preserve"> re</w:t>
       </w:r>
       <w:r>
         <w:rPr>
@@ -322,7 +371,23 @@
           <w:sz w:val="20"/>
           <w:szCs w:val="20"/>
         </w:rPr>
-        <w:t xml:space="preserve">uire numerical data types only. Naively running the raw </w:t>
+        <w:t>uire</w:t>
+      </w:r>
+      <w:r>
+        <w:rPr>
+          <w:rFonts w:ascii="Arial" w:hAnsi="Arial" w:cs="Arial"/>
+          <w:sz w:val="20"/>
+          <w:szCs w:val="20"/>
+        </w:rPr>
+        <w:t>s</w:t>
+      </w:r>
+      <w:r>
+        <w:rPr>
+          <w:rFonts w:ascii="Arial" w:hAnsi="Arial" w:cs="Arial"/>
+          <w:sz w:val="20"/>
+          <w:szCs w:val="20"/>
+        </w:rPr>
+        <w:t xml:space="preserve"> numerical data types only. Naively running the raw </w:t>
       </w:r>
       <w:proofErr w:type="spellStart"/>
       <w:r>
@@ -892,34 +957,7 @@
           <w:sz w:val="20"/>
           <w:szCs w:val="20"/>
         </w:rPr>
-        <w:t xml:space="preserve">1.2 </w:t>
-      </w:r>
-      <w:r>
-        <w:rPr>
-          <w:rFonts w:ascii="Arial" w:hAnsi="Arial" w:cs="Arial"/>
-          <w:b/>
-          <w:sz w:val="20"/>
-          <w:szCs w:val="20"/>
-        </w:rPr>
-        <w:t>How do you solve the issue? Do research on the possible solutions,</w:t>
-      </w:r>
-      <w:r>
-        <w:rPr>
-          <w:rFonts w:ascii="Arial" w:hAnsi="Arial" w:cs="Arial"/>
-          <w:b/>
-          <w:sz w:val="20"/>
-          <w:szCs w:val="20"/>
-        </w:rPr>
-        <w:t xml:space="preserve"> </w:t>
-      </w:r>
-      <w:r>
-        <w:rPr>
-          <w:rFonts w:ascii="Arial" w:hAnsi="Arial" w:cs="Arial"/>
-          <w:b/>
-          <w:sz w:val="20"/>
-          <w:szCs w:val="20"/>
-        </w:rPr>
-        <w:t xml:space="preserve">choose two solutions and justify the reason you choose them. </w:t>
+        <w:t xml:space="preserve">1.2 How do you solve the issue? Do research on the possible solutions, choose two solutions and justify the reason you choose them. </w:t>
       </w:r>
     </w:p>
     <w:p>
@@ -1117,7 +1155,15 @@
           <w:sz w:val="20"/>
           <w:szCs w:val="20"/>
         </w:rPr>
-        <w:t xml:space="preserve">I confirmed this by checking the </w:t>
+        <w:t xml:space="preserve">I confirmed this </w:t>
+      </w:r>
+      <w:r>
+        <w:rPr>
+          <w:rFonts w:ascii="Arial" w:hAnsi="Arial" w:cs="Arial"/>
+          <w:sz w:val="20"/>
+          <w:szCs w:val="20"/>
+        </w:rPr>
+        <w:t xml:space="preserve">by evaluating the </w:t>
       </w:r>
       <w:proofErr w:type="spellStart"/>
       <w:r>
@@ -1135,7 +1181,15 @@
           <w:sz w:val="20"/>
           <w:szCs w:val="20"/>
         </w:rPr>
-        <w:t xml:space="preserve"> of a cell with ‘Missing’ which returned a </w:t>
+        <w:t xml:space="preserve"> of an entry</w:t>
+      </w:r>
+      <w:r>
+        <w:rPr>
+          <w:rFonts w:ascii="Arial" w:hAnsi="Arial" w:cs="Arial"/>
+          <w:sz w:val="20"/>
+          <w:szCs w:val="20"/>
+        </w:rPr>
+        <w:t xml:space="preserve"> with ‘Missing’ which returned a </w:t>
       </w:r>
       <w:proofErr w:type="spellStart"/>
       <w:proofErr w:type="gramStart"/>
@@ -1266,15 +1320,7 @@
           <w:sz w:val="20"/>
           <w:szCs w:val="20"/>
         </w:rPr>
-        <w:t xml:space="preserve">The train.csv is missing values in the columns </w:t>
-      </w:r>
-      <w:r>
-        <w:rPr>
-          <w:rFonts w:ascii="Arial" w:hAnsi="Arial" w:cs="Arial"/>
-          <w:sz w:val="20"/>
-          <w:szCs w:val="20"/>
-        </w:rPr>
-        <w:t>['</w:t>
+        <w:t>The train.csv is missing values in the columns ['</w:t>
       </w:r>
       <w:proofErr w:type="spellStart"/>
       <w:r>
@@ -1433,7 +1479,15 @@
           <w:sz w:val="20"/>
           <w:szCs w:val="20"/>
         </w:rPr>
-        <w:t xml:space="preserve">The first is to simply delete </w:t>
+        <w:t>D</w:t>
+      </w:r>
+      <w:r>
+        <w:rPr>
+          <w:rFonts w:ascii="Arial" w:hAnsi="Arial" w:cs="Arial"/>
+          <w:sz w:val="20"/>
+          <w:szCs w:val="20"/>
+        </w:rPr>
+        <w:t xml:space="preserve">elete </w:t>
       </w:r>
       <w:r>
         <w:rPr>
@@ -1655,7 +1709,17 @@
           <w:sz w:val="20"/>
           <w:szCs w:val="20"/>
         </w:rPr>
-        <w:t xml:space="preserve">the I cast the entire column as floats, and replaced </w:t>
+        <w:t>the</w:t>
+      </w:r>
+      <w:bookmarkStart w:id="0" w:name="_GoBack"/>
+      <w:bookmarkEnd w:id="0"/>
+      <w:r>
+        <w:rPr>
+          <w:rFonts w:ascii="Arial" w:hAnsi="Arial" w:cs="Arial"/>
+          <w:sz w:val="20"/>
+          <w:szCs w:val="20"/>
+        </w:rPr>
+        <w:t xml:space="preserve"> I cast the entire column as floats, and replaced </w:t>
       </w:r>
       <w:proofErr w:type="spellStart"/>
       <w:r>
@@ -1701,43 +1765,7 @@
           <w:sz w:val="20"/>
           <w:szCs w:val="20"/>
         </w:rPr>
-        <w:t>Write your own code to apply the two</w:t>
-      </w:r>
-      <w:r>
-        <w:rPr>
-          <w:rFonts w:ascii="Arial" w:hAnsi="Arial" w:cs="Arial"/>
-          <w:b/>
-          <w:sz w:val="20"/>
-          <w:szCs w:val="20"/>
-        </w:rPr>
-        <w:t xml:space="preserve"> </w:t>
-      </w:r>
-      <w:r>
-        <w:rPr>
-          <w:rFonts w:ascii="Arial" w:hAnsi="Arial" w:cs="Arial"/>
-          <w:b/>
-          <w:sz w:val="20"/>
-          <w:szCs w:val="20"/>
-        </w:rPr>
-        <w:t>solutions and compare the regression model’s performances on the datasets that apply the two</w:t>
-      </w:r>
-      <w:r>
-        <w:rPr>
-          <w:rFonts w:ascii="Arial" w:hAnsi="Arial" w:cs="Arial"/>
-          <w:b/>
-          <w:sz w:val="20"/>
-          <w:szCs w:val="20"/>
-        </w:rPr>
-        <w:t xml:space="preserve"> </w:t>
-      </w:r>
-      <w:r>
-        <w:rPr>
-          <w:rFonts w:ascii="Arial" w:hAnsi="Arial" w:cs="Arial"/>
-          <w:b/>
-          <w:sz w:val="20"/>
-          <w:szCs w:val="20"/>
-        </w:rPr>
-        <w:t>solutions. Section 5 gives reference about handling missing values. (6 Marks)</w:t>
+        <w:t>Write your own code to apply the two solutions and compare the regression model’s performances on the datasets that apply the two solutions. Section 5 gives reference about handling missing values. (6 Marks)</w:t>
       </w:r>
     </w:p>
     <w:p>
@@ -1805,8 +1833,6 @@
         </w:rPr>
         <w:t>0.05. Losing the number of unique data ‘points’ (rows in this case), has a noticeable impact on the model.</w:t>
       </w:r>
-      <w:bookmarkStart w:id="0" w:name="_GoBack"/>
-      <w:bookmarkEnd w:id="0"/>
     </w:p>
     <w:p>
       <w:pPr>
@@ -2033,8 +2059,10 @@
             <w:r>
               <w:rPr>
                 <w:rFonts w:ascii="Arial" w:hAnsi="Arial" w:cs="Arial"/>
+                <w:noProof/>
                 <w:sz w:val="20"/>
                 <w:szCs w:val="20"/>
+                <w:lang w:eastAsia="en-AU"/>
               </w:rPr>
               <w:drawing>
                 <wp:inline distT="0" distB="0" distL="0" distR="0" wp14:anchorId="4D46D2B6" wp14:editId="114B8A72">
@@ -2089,8 +2117,10 @@
             <w:r>
               <w:rPr>
                 <w:rFonts w:ascii="Arial" w:hAnsi="Arial" w:cs="Arial"/>
+                <w:noProof/>
                 <w:sz w:val="20"/>
                 <w:szCs w:val="20"/>
+                <w:lang w:eastAsia="en-AU"/>
               </w:rPr>
               <w:drawing>
                 <wp:inline distT="0" distB="0" distL="0" distR="0" wp14:anchorId="7E280EC9" wp14:editId="729B5805">

</xml_diff>